<commit_message>
Added Rough draft for project. Added utilities file.
</commit_message>
<xml_diff>
--- a/FYP Rough Work.docx
+++ b/FYP Rough Work.docx
@@ -11,6 +11,11 @@
       </w:r>
     </w:p>
     <w:p>
+      <w:r>
+        <w:t>*The proper term for what I’m looking to do here is *Search and Rescue*.</w:t>
+      </w:r>
+    </w:p>
+    <w:p>
       <w:pPr>
         <w:pStyle w:val="Heading2"/>
       </w:pPr>
@@ -25,7 +30,13 @@
     </w:p>
     <w:p>
       <w:r>
-        <w:t>As a working example, I am going to take a nearby mountain. Carrauntoohil would be a nice reference to use for this. The area is going to need to be mapped and the most dangerous areas identified. Obtaining this data could be a difficult task as the data on the area is sparse. The “Devils Ladder” for example, would be a highly prioritised area as it has many rough rock formations that may cause someone to fall and hurt their leg.</w:t>
+        <w:t xml:space="preserve">As a working example, I am going to take a nearby mountain. Carrauntoohil would be a nice reference to use for this. The area is going to need to be mapped and the most dangerous areas identified. Obtaining this data could be a difficult task as the data on the area is sparse. The “Devils Ladder” for example, would be a highly prioritised area as it has many rough rock formations that may cause someone to fall and </w:t>
+      </w:r>
+      <w:r>
+        <w:t>become immobile</w:t>
+      </w:r>
+      <w:r>
+        <w:t>.</w:t>
       </w:r>
       <w:r>
         <w:t xml:space="preserve"> From the information gained, you could use Graphs to devise a search area that would give priority to these areas.</w:t>
@@ -76,7 +87,62 @@
     </w:p>
     <w:p>
       <w:pPr>
-        <w:pStyle w:val="Heading2"/>
+        <w:pStyle w:val="Heading3"/>
+      </w:pPr>
+      <w:r>
+        <w:t>Data on Locations where missing people were found.</w:t>
+      </w:r>
+    </w:p>
+    <w:p>
+      <w:r>
+        <w:t>This data could be useful in locating the person afterwards.</w:t>
+      </w:r>
+      <w:r>
+        <w:t xml:space="preserve"> This would be a nice way of incorporating machine learning into the project.</w:t>
+      </w:r>
+      <w:r>
+        <w:t xml:space="preserve"> It could assess the distance from location the person got lost from to predict where they may have gone.</w:t>
+      </w:r>
+      <w:r>
+        <w:t xml:space="preserve"> Something like this: </w:t>
+      </w:r>
+      <w:hyperlink r:id="rId5" w:history="1">
+        <w:r>
+          <w:rPr>
+            <w:rStyle w:val="Hyperlink"/>
+          </w:rPr>
+          <w:t>https://www.kaggle.com/datasets/thesagentist/open-missing-person-cases-inside-national-parks</w:t>
+        </w:r>
+      </w:hyperlink>
+      <w:r>
+        <w:t xml:space="preserve"> although they don’t have data on Irish cases</w:t>
+      </w:r>
+      <w:r>
+        <w:t>, so I may have to settle for an American dataset.</w:t>
+      </w:r>
+    </w:p>
+    <w:p>
+      <w:pPr>
+        <w:pStyle w:val="Heading3"/>
+      </w:pPr>
+      <w:r>
+        <w:t>Data on Graph Algorithm Performance</w:t>
+      </w:r>
+    </w:p>
+    <w:p>
+      <w:r>
+        <w:t xml:space="preserve">Pathfinding algorithms will have to be implemented into the project to decide where to search. Luckily, there is no shortage of algorithms to use for this purpose. </w:t>
+      </w:r>
+      <w:r>
+        <w:t>Dijkstra's</w:t>
+      </w:r>
+      <w:r>
+        <w:t xml:space="preserve"> algorithm, Breadth first and Depth First will all receive consideration in factoring in which is the likely way to reach people first.</w:t>
+      </w:r>
+    </w:p>
+    <w:p>
+      <w:pPr>
+        <w:pStyle w:val="Heading3"/>
       </w:pPr>
       <w:r>
         <w:t>Terrain Data.</w:t>
@@ -84,7 +150,28 @@
     </w:p>
     <w:p>
       <w:r>
-        <w:t>Data on areas that need to be searched can be gathered using a combination of different potential techniques. Photogrammetry could be used to assess the mountain. This would be a difficult method as it is time consuming and expensive.</w:t>
+        <w:t>Otherwise known as 3D mapping data.</w:t>
+      </w:r>
+    </w:p>
+    <w:p>
+      <w:r>
+        <w:t xml:space="preserve">Data on areas that need to be searched can be gathered using a combination of different potential techniques. Photogrammetry could be used to assess the mountain. This would be a difficult method </w:t>
+      </w:r>
+      <w:r>
+        <w:lastRenderedPageBreak/>
+        <w:t>as it is time consuming and expensive</w:t>
+      </w:r>
+      <w:r>
+        <w:t>, although a smaller model</w:t>
+      </w:r>
+      <w:r>
+        <w:t xml:space="preserve"> of an areas</w:t>
+      </w:r>
+      <w:r>
+        <w:t xml:space="preserve"> could be used as a proof of concept</w:t>
+      </w:r>
+      <w:r>
+        <w:t>.</w:t>
       </w:r>
       <w:r>
         <w:t xml:space="preserve"> </w:t>
@@ -109,7 +196,7 @@
       <w:r>
         <w:t xml:space="preserve">Photogrammetry on a mountain: </w:t>
       </w:r>
-      <w:hyperlink r:id="rId5" w:history="1">
+      <w:hyperlink r:id="rId6" w:history="1">
         <w:r>
           <w:rPr>
             <w:rStyle w:val="Hyperlink"/>
@@ -125,7 +212,7 @@
       </w:r>
     </w:p>
     <w:p>
-      <w:hyperlink r:id="rId6" w:history="1">
+      <w:hyperlink r:id="rId7" w:history="1">
         <w:r>
           <w:rPr>
             <w:rStyle w:val="Hyperlink"/>
@@ -156,11 +243,7 @@
         <w:t>https://kerrymountainrescue.ie/carrauntoohil-route-descriptions/</w:t>
       </w:r>
       <w:r>
-        <w:t xml:space="preserve"> - This site possesses images and basic maps that may be of use when finding areas that may be particularly </w:t>
-      </w:r>
-      <w:r>
-        <w:lastRenderedPageBreak/>
-        <w:t>dangerous. Also comes with useful advice on navigation and such.</w:t>
+        <w:t xml:space="preserve"> - This site possesses images and basic maps that may be of use when finding areas that may be particularly dangerous. Also comes with useful advice on navigation and such.</w:t>
       </w:r>
       <w:r>
         <w:t xml:space="preserve"> This website also contains map data where “special care is required”.</w:t>
@@ -171,7 +254,7 @@
         <w:pStyle w:val="Heading1"/>
       </w:pPr>
       <w:r>
-        <w:t># To-Do list:</w:t>
+        <w:t>To-Do list:</w:t>
       </w:r>
     </w:p>
     <w:p>
@@ -183,7 +266,13 @@
         </w:numPr>
       </w:pPr>
       <w:r>
-        <w:t>Make a git/github repository for the project. Do this tonight.</w:t>
+        <w:t xml:space="preserve">Send email to Kerry Mountain </w:t>
+      </w:r>
+      <w:r>
+        <w:t>R</w:t>
+      </w:r>
+      <w:r>
+        <w:t>escue.</w:t>
       </w:r>
     </w:p>
     <w:p>
@@ -195,7 +284,16 @@
         </w:numPr>
       </w:pPr>
       <w:r>
-        <w:t>Make outline of document. README file etc.</w:t>
+        <w:t>I’d consider it to be bad practice to link a paper and not cite what page it came from. Nobody is going to read a whole paper to find one or two lines.</w:t>
+      </w:r>
+      <w:r>
+        <w:t xml:space="preserve"> Oh my god, the citations are </w:t>
+      </w:r>
+      <w:r>
+        <w:t>the</w:t>
+      </w:r>
+      <w:r>
+        <w:t xml:space="preserve"> entire book lmao.</w:t>
       </w:r>
     </w:p>
     <w:p>
@@ -207,49 +305,7 @@
         </w:numPr>
       </w:pPr>
       <w:r>
-        <w:t>Slides in review folder before Thursday class.</w:t>
-      </w:r>
-    </w:p>
-    <w:p>
-      <w:pPr>
-        <w:pStyle w:val="ListParagraph"/>
-        <w:numPr>
-          <w:ilvl w:val="0"/>
-          <w:numId w:val="1"/>
-        </w:numPr>
-      </w:pPr>
-      <w:r>
-        <w:t xml:space="preserve">Send email to Kerry Mountain </w:t>
-      </w:r>
-      <w:r>
-        <w:t>R</w:t>
-      </w:r>
-      <w:r>
-        <w:t>escue.</w:t>
-      </w:r>
-    </w:p>
-    <w:p>
-      <w:pPr>
-        <w:pStyle w:val="ListParagraph"/>
-        <w:numPr>
-          <w:ilvl w:val="0"/>
-          <w:numId w:val="1"/>
-        </w:numPr>
-      </w:pPr>
-      <w:r>
-        <w:t>Anglia / ?Ruscan? method of citations and references.</w:t>
-      </w:r>
-    </w:p>
-    <w:p>
-      <w:pPr>
-        <w:pStyle w:val="ListParagraph"/>
-        <w:numPr>
-          <w:ilvl w:val="0"/>
-          <w:numId w:val="1"/>
-        </w:numPr>
-      </w:pPr>
-      <w:r>
-        <w:t>I’d consider it to be bad practice to link a paper and not cite what page it came from. Nobody is going to read a whole paper to find one or two lines.</w:t>
+        <w:t>Make a Glossary for terms, ML = Machine Learning, for example.</w:t>
       </w:r>
     </w:p>
     <w:p>
@@ -272,15 +328,169 @@
     </w:p>
     <w:p>
       <w:r>
+        <w:t>Q. Market data. Is there any major demand for such a program?</w:t>
+      </w:r>
+    </w:p>
+    <w:p>
+      <w:r>
         <w:t>Q. Would a navigation system be of help to them?</w:t>
       </w:r>
     </w:p>
     <w:p>
       <w:r>
+        <w:t xml:space="preserve">Q. What </w:t>
+      </w:r>
+      <w:r>
+        <w:t>kind of devices and technology or software could assist them in their approach to locating their objectives</w:t>
+      </w:r>
+      <w:r>
+        <w:t>?</w:t>
+      </w:r>
+    </w:p>
+    <w:p>
+      <w:r>
+        <w:t>Q. What are the major challenges currently facing the rescue process, and would a product like this help them along? </w:t>
+      </w:r>
+    </w:p>
+    <w:p>
+      <w:r>
         <w:t>Q. What areas of mountain etc. need to be paid special attention to?</w:t>
       </w:r>
     </w:p>
-    <w:p/>
+    <w:p>
+      <w:r>
+        <w:t>Q. Do they have any literature that may assist in search parties, like a guidebook, etc. </w:t>
+      </w:r>
+      <w:r>
+        <w:t>What resources do they recommend for information on the location process.</w:t>
+      </w:r>
+    </w:p>
+    <w:p>
+      <w:pPr>
+        <w:pStyle w:val="Heading2"/>
+      </w:pPr>
+      <w:r>
+        <w:t>Literature Review. </w:t>
+      </w:r>
+    </w:p>
+    <w:p>
+      <w:r>
+        <w:t xml:space="preserve">Prioritise literature that focuses on mapping 3d spaces. </w:t>
+      </w:r>
+    </w:p>
+    <w:p>
+      <w:r>
+        <w:t>Google Co-Lab </w:t>
+      </w:r>
+      <w:r>
+        <w:t>is similar to Jupyter Notebooks, but requires no setup.</w:t>
+      </w:r>
+    </w:p>
+    <w:p>
+      <w:r>
+        <w:t>Previous similar coding project. </w:t>
+      </w:r>
+    </w:p>
+    <w:p>
+      <w:r>
+        <w:lastRenderedPageBreak/>
+        <w:t>Big section on how satellite navigation works.</w:t>
+      </w:r>
+    </w:p>
+    <w:p>
+      <w:r>
+        <w:t>Limitations of already existing technologies. APIs could have limited usage. Look this up. </w:t>
+      </w:r>
+    </w:p>
+    <w:p>
+      <w:r>
+        <w:t>Google has APIs on finding elevation. Look for these. </w:t>
+      </w:r>
+    </w:p>
+    <w:p>
+      <w:r>
+        <w:t>Waze, Google Maps, etc. </w:t>
+      </w:r>
+    </w:p>
+    <w:p>
+      <w:pPr>
+        <w:pStyle w:val="Heading2"/>
+      </w:pPr>
+      <w:r>
+        <w:t>Difficulties and challenges associated with project. </w:t>
+      </w:r>
+    </w:p>
+    <w:p>
+      <w:r>
+        <w:t>Difficulties tying code with data gathered.</w:t>
+      </w:r>
+    </w:p>
+    <w:p>
+      <w:r>
+        <w:t>This project covers a lot of ground. Have to consider which areas specifically to put time and effort into. Such as using an API for the Navigation etc.</w:t>
+      </w:r>
+    </w:p>
+    <w:p>
+      <w:pPr>
+        <w:pStyle w:val="Heading2"/>
+      </w:pPr>
+      <w:r>
+        <w:t>Possible Tools for use, APIs, etc.</w:t>
+      </w:r>
+    </w:p>
+    <w:p>
+      <w:r>
+        <w:t>Google Elevation API</w:t>
+      </w:r>
+    </w:p>
+    <w:p>
+      <w:pPr>
+        <w:rPr>
+          <w:rStyle w:val="Hyperlink"/>
+        </w:rPr>
+      </w:pPr>
+      <w:hyperlink r:id="rId8" w:history="1">
+        <w:r>
+          <w:rPr>
+            <w:rStyle w:val="Hyperlink"/>
+          </w:rPr>
+          <w:t>How does GPS system determines altitude? - Quora</w:t>
+        </w:r>
+      </w:hyperlink>
+      <w:r>
+        <w:rPr>
+          <w:rStyle w:val="Hyperlink"/>
+        </w:rPr>
+        <w:t xml:space="preserve">  </w:t>
+      </w:r>
+    </w:p>
+    <w:p>
+      <w:pPr>
+        <w:rPr>
+          <w:rStyle w:val="Hyperlink"/>
+        </w:rPr>
+      </w:pPr>
+    </w:p>
+    <w:p>
+      <w:r>
+        <w:rPr>
+          <w:rStyle w:val="Hyperlink"/>
+        </w:rPr>
+        <w:t xml:space="preserve">03/10/2024 </w:t>
+      </w:r>
+      <w:r>
+        <w:rPr>
+          <w:rStyle w:val="Hyperlink"/>
+        </w:rPr>
+        <w:t>-</w:t>
+      </w:r>
+      <w:r>
+        <w:rPr>
+          <w:rStyle w:val="Hyperlink"/>
+        </w:rPr>
+        <w:t xml:space="preserve"> Right time to narrow down the scope of the project, do that this weekend lmao. </w:t>
+      </w:r>
+    </w:p>
     <w:sectPr>
       <w:pgSz w:w="11906" w:h="16838"/>
       <w:pgMar w:top="1440" w:right="1440" w:bottom="1440" w:left="1440" w:header="708" w:footer="708" w:gutter="0"/>
@@ -296,7 +506,7 @@
   <w:abstractNum w:abstractNumId="0" w15:restartNumberingAfterBreak="0">
     <w:nsid w:val="7A67123C"/>
     <w:multiLevelType w:val="hybridMultilevel"/>
-    <w:tmpl w:val="7890B846"/>
+    <w:tmpl w:val="6D8E405C"/>
     <w:lvl w:ilvl="0" w:tplc="18090001">
       <w:start w:val="1"/>
       <w:numFmt w:val="bullet"/>

</xml_diff>